<commit_message>
bảng phân công mới
mọi người vào xem lại nhé
</commit_message>
<xml_diff>
--- a/BẢNG PHÂN CÔNG VIỆC LÀM PHẦM MỀM QUẢN LÝ NHÂN SỰ.docx
+++ b/BẢNG PHÂN CÔNG VIỆC LÀM PHẦM MỀM QUẢN LÝ NHÂN SỰ.docx
@@ -432,10 +432,16 @@
               <w:rPr>
                 <w:lang w:val="en-US"/>
               </w:rPr>
-              <w:t xml:space="preserve"> nhập</w:t>
-            </w:r>
-            <w:bookmarkStart w:id="0" w:name="_GoBack"/>
-            <w:bookmarkEnd w:id="0"/>
+              <w:t xml:space="preserve"> </w:t>
+            </w:r>
+            <w:proofErr w:type="spellStart"/>
+            <w:r>
+              <w:rPr>
+                <w:lang w:val="en-US"/>
+              </w:rPr>
+              <w:t>nhập</w:t>
+            </w:r>
+            <w:proofErr w:type="spellEnd"/>
           </w:p>
         </w:tc>
         <w:tc>
@@ -719,7 +725,7 @@
               <w:rPr>
                 <w:lang w:val="en-US"/>
               </w:rPr>
-              <w:t>hàng</w:t>
+              <w:t>hóa</w:t>
             </w:r>
             <w:proofErr w:type="spellEnd"/>
             <w:r>
@@ -733,9 +739,39 @@
               <w:rPr>
                 <w:lang w:val="en-US"/>
               </w:rPr>
-              <w:t>hóa</w:t>
-            </w:r>
-            <w:proofErr w:type="spellEnd"/>
+              <w:t>đơn</w:t>
+            </w:r>
+            <w:proofErr w:type="spellEnd"/>
+            <w:r>
+              <w:rPr>
+                <w:lang w:val="en-US"/>
+              </w:rPr>
+              <w:t xml:space="preserve"> </w:t>
+            </w:r>
+            <w:proofErr w:type="spellStart"/>
+            <w:r>
+              <w:rPr>
+                <w:lang w:val="en-US"/>
+              </w:rPr>
+              <w:t>bán</w:t>
+            </w:r>
+            <w:proofErr w:type="spellEnd"/>
+            <w:r>
+              <w:rPr>
+                <w:lang w:val="en-US"/>
+              </w:rPr>
+              <w:t xml:space="preserve"> </w:t>
+            </w:r>
+          </w:p>
+          <w:p>
+            <w:pPr>
+              <w:ind w:left="-16"/>
+              <w:rPr>
+                <w:lang w:val="en-US"/>
+              </w:rPr>
+            </w:pPr>
+            <w:bookmarkStart w:id="0" w:name="_GoBack"/>
+            <w:bookmarkEnd w:id="0"/>
           </w:p>
           <w:p>
             <w:pPr>
@@ -949,37 +985,30 @@
               <w:rPr>
                 <w:lang w:val="en-US"/>
               </w:rPr>
+              <w:t>hàng</w:t>
+            </w:r>
+            <w:proofErr w:type="spellEnd"/>
+            <w:r>
+              <w:rPr>
+                <w:lang w:val="en-US"/>
+              </w:rPr>
+              <w:t xml:space="preserve"> </w:t>
+            </w:r>
+            <w:proofErr w:type="spellStart"/>
+            <w:r>
+              <w:rPr>
+                <w:lang w:val="en-US"/>
+              </w:rPr>
               <w:t>hóa</w:t>
             </w:r>
             <w:proofErr w:type="spellEnd"/>
-            <w:r>
-              <w:rPr>
-                <w:lang w:val="en-US"/>
-              </w:rPr>
-              <w:t xml:space="preserve"> </w:t>
-            </w:r>
-            <w:proofErr w:type="spellStart"/>
-            <w:r>
-              <w:rPr>
-                <w:lang w:val="en-US"/>
-              </w:rPr>
-              <w:t>đơn</w:t>
-            </w:r>
-            <w:proofErr w:type="spellEnd"/>
-            <w:r>
-              <w:rPr>
-                <w:lang w:val="en-US"/>
-              </w:rPr>
-              <w:t xml:space="preserve"> </w:t>
-            </w:r>
-            <w:proofErr w:type="spellStart"/>
-            <w:r>
-              <w:rPr>
-                <w:lang w:val="en-US"/>
-              </w:rPr>
-              <w:t>bán</w:t>
-            </w:r>
-            <w:proofErr w:type="spellEnd"/>
+          </w:p>
+          <w:p>
+            <w:pPr>
+              <w:rPr>
+                <w:lang w:val="en-US"/>
+              </w:rPr>
+            </w:pPr>
           </w:p>
         </w:tc>
         <w:tc>

</xml_diff>